<commit_message>
README and timesheet adjusted
</commit_message>
<xml_diff>
--- a/docs/Timesheet.docx
+++ b/docs/Timesheet.docx
@@ -203,7 +203,7 @@
       <w:tr>
         <w:tc>
           <w:tcPr>
-            <w:tcW w:w="1271" w:type="dxa"/>
+            <w:tcW w:w="1262" w:type="dxa"/>
           </w:tcPr>
           <w:p>
             <w:pPr>
@@ -239,7 +239,7 @@
         </w:tc>
         <w:tc>
           <w:tcPr>
-            <w:tcW w:w="567" w:type="dxa"/>
+            <w:tcW w:w="653" w:type="dxa"/>
           </w:tcPr>
           <w:p>
             <w:pPr>
@@ -257,7 +257,7 @@
         </w:tc>
         <w:tc>
           <w:tcPr>
-            <w:tcW w:w="7178" w:type="dxa"/>
+            <w:tcW w:w="7101" w:type="dxa"/>
           </w:tcPr>
           <w:p>
             <w:pPr>
@@ -301,7 +301,7 @@
       <w:tr>
         <w:tc>
           <w:tcPr>
-            <w:tcW w:w="1271" w:type="dxa"/>
+            <w:tcW w:w="1262" w:type="dxa"/>
           </w:tcPr>
           <w:p>
             <w:pPr>
@@ -325,7 +325,7 @@
         </w:tc>
         <w:tc>
           <w:tcPr>
-            <w:tcW w:w="567" w:type="dxa"/>
+            <w:tcW w:w="653" w:type="dxa"/>
           </w:tcPr>
           <w:p>
             <w:pPr>
@@ -343,7 +343,7 @@
         </w:tc>
         <w:tc>
           <w:tcPr>
-            <w:tcW w:w="7178" w:type="dxa"/>
+            <w:tcW w:w="7101" w:type="dxa"/>
           </w:tcPr>
           <w:p>
             <w:pPr>
@@ -429,7 +429,7 @@
       <w:tr>
         <w:tc>
           <w:tcPr>
-            <w:tcW w:w="1271" w:type="dxa"/>
+            <w:tcW w:w="1262" w:type="dxa"/>
           </w:tcPr>
           <w:p>
             <w:r>
@@ -448,7 +448,7 @@
         </w:tc>
         <w:tc>
           <w:tcPr>
-            <w:tcW w:w="567" w:type="dxa"/>
+            <w:tcW w:w="653" w:type="dxa"/>
           </w:tcPr>
           <w:p>
             <w:pPr>
@@ -466,7 +466,7 @@
         </w:tc>
         <w:tc>
           <w:tcPr>
-            <w:tcW w:w="7178" w:type="dxa"/>
+            <w:tcW w:w="7101" w:type="dxa"/>
           </w:tcPr>
           <w:p>
             <w:pPr>
@@ -492,7 +492,7 @@
       <w:tr>
         <w:tc>
           <w:tcPr>
-            <w:tcW w:w="1271" w:type="dxa"/>
+            <w:tcW w:w="1262" w:type="dxa"/>
           </w:tcPr>
           <w:p>
             <w:pPr>
@@ -510,7 +510,7 @@
         </w:tc>
         <w:tc>
           <w:tcPr>
-            <w:tcW w:w="567" w:type="dxa"/>
+            <w:tcW w:w="653" w:type="dxa"/>
           </w:tcPr>
           <w:p>
             <w:pPr>
@@ -528,7 +528,7 @@
         </w:tc>
         <w:tc>
           <w:tcPr>
-            <w:tcW w:w="7178" w:type="dxa"/>
+            <w:tcW w:w="7101" w:type="dxa"/>
           </w:tcPr>
           <w:p>
             <w:r>
@@ -543,7 +543,7 @@
       <w:tr>
         <w:tc>
           <w:tcPr>
-            <w:tcW w:w="1271" w:type="dxa"/>
+            <w:tcW w:w="1262" w:type="dxa"/>
           </w:tcPr>
           <w:p>
             <w:pPr>
@@ -561,7 +561,7 @@
         </w:tc>
         <w:tc>
           <w:tcPr>
-            <w:tcW w:w="567" w:type="dxa"/>
+            <w:tcW w:w="653" w:type="dxa"/>
           </w:tcPr>
           <w:p>
             <w:pPr>
@@ -579,85 +579,182 @@
         </w:tc>
         <w:tc>
           <w:tcPr>
-            <w:tcW w:w="7178" w:type="dxa"/>
+            <w:tcW w:w="7101" w:type="dxa"/>
           </w:tcPr>
           <w:p>
             <w:r>
               <w:t>Staat online</w:t>
-            </w:r>
-          </w:p>
-        </w:tc>
-      </w:tr>
-      <w:tr>
-        <w:tc>
-          <w:tcPr>
-            <w:tcW w:w="1271" w:type="dxa"/>
-          </w:tcPr>
-          <w:p>
-            <w:pPr>
-              <w:rPr>
-                <w:lang w:val="en-GB"/>
-              </w:rPr>
-            </w:pPr>
-            <w:r>
-              <w:rPr>
-                <w:lang w:val="en-GB"/>
-              </w:rPr>
-              <w:t>9/12</w:t>
-            </w:r>
-          </w:p>
-        </w:tc>
-        <w:tc>
-          <w:tcPr>
-            <w:tcW w:w="567" w:type="dxa"/>
-          </w:tcPr>
-          <w:p>
-            <w:pPr>
-              <w:rPr>
-                <w:lang w:val="en-GB"/>
-              </w:rPr>
-            </w:pPr>
-            <w:r>
-              <w:rPr>
-                <w:lang w:val="en-GB"/>
-              </w:rPr>
-              <w:t>PWA</w:t>
-            </w:r>
-          </w:p>
-        </w:tc>
-        <w:tc>
-          <w:tcPr>
-            <w:tcW w:w="7178" w:type="dxa"/>
-          </w:tcPr>
-          <w:p>
-            <w:r>
-              <w:t xml:space="preserve">Index pagina, </w:t>
-            </w:r>
-            <w:r>
-              <w:t xml:space="preserve">CSS, connectie </w:t>
-            </w:r>
-            <w:r>
-              <w:t>API</w:t>
-            </w:r>
-            <w:r>
-              <w:t>(Get</w:t>
-            </w:r>
-            <w:bookmarkStart w:id="0" w:name="_GoBack"/>
-            <w:bookmarkEnd w:id="0"/>
-            <w:r>
-              <w:t>)</w:t>
-            </w:r>
-            <w:r>
-              <w:t xml:space="preserve"> en onli</w:t>
-            </w:r>
-            <w:r>
-              <w:t>ne zetten</w:t>
             </w:r>
           </w:p>
         </w:tc>
       </w:tr>
     </w:tbl>
     <w:p/>
+    <w:p>
+      <w:pPr>
+        <w:pStyle w:val="Kop2"/>
+      </w:pPr>
+      <w:r>
+        <w:t>Week2</w:t>
+      </w:r>
+    </w:p>
+    <w:tbl>
+      <w:tblPr>
+        <w:tblStyle w:val="Tabelraster"/>
+        <w:tblpPr w:leftFromText="141" w:rightFromText="141" w:vertAnchor="text" w:horzAnchor="margin" w:tblpY="61"/>
+        <w:tblW w:w="0" w:type="auto"/>
+        <w:tblLook w:val="04A0" w:firstRow="1" w:lastRow="0" w:firstColumn="1" w:lastColumn="0" w:noHBand="0" w:noVBand="1"/>
+      </w:tblPr>
+      <w:tblGrid>
+        <w:gridCol w:w="1262"/>
+        <w:gridCol w:w="653"/>
+        <w:gridCol w:w="7101"/>
+      </w:tblGrid>
+      <w:tr>
+        <w:tc>
+          <w:tcPr>
+            <w:tcW w:w="1262" w:type="dxa"/>
+          </w:tcPr>
+          <w:p>
+            <w:pPr>
+              <w:rPr>
+                <w:lang w:val="en-GB"/>
+              </w:rPr>
+            </w:pPr>
+            <w:r>
+              <w:rPr>
+                <w:lang w:val="en-GB"/>
+              </w:rPr>
+              <w:t>9/12</w:t>
+            </w:r>
+          </w:p>
+        </w:tc>
+        <w:tc>
+          <w:tcPr>
+            <w:tcW w:w="653" w:type="dxa"/>
+          </w:tcPr>
+          <w:p>
+            <w:pPr>
+              <w:rPr>
+                <w:lang w:val="en-GB"/>
+              </w:rPr>
+            </w:pPr>
+            <w:r>
+              <w:rPr>
+                <w:lang w:val="en-GB"/>
+              </w:rPr>
+              <w:t>PWA</w:t>
+            </w:r>
+          </w:p>
+        </w:tc>
+        <w:tc>
+          <w:tcPr>
+            <w:tcW w:w="7101" w:type="dxa"/>
+          </w:tcPr>
+          <w:p>
+            <w:r>
+              <w:t xml:space="preserve">Index pagina, </w:t>
+            </w:r>
+            <w:r>
+              <w:t xml:space="preserve">CSS, connectie </w:t>
+            </w:r>
+            <w:r>
+              <w:t>API(Get)</w:t>
+            </w:r>
+            <w:r>
+              <w:t xml:space="preserve"> en onli</w:t>
+            </w:r>
+            <w:r>
+              <w:t>ne zetten</w:t>
+            </w:r>
+          </w:p>
+        </w:tc>
+      </w:tr>
+      <w:tr>
+        <w:tc>
+          <w:tcPr>
+            <w:tcW w:w="1262" w:type="dxa"/>
+          </w:tcPr>
+          <w:p>
+            <w:pPr>
+              <w:rPr>
+                <w:lang w:val="en-GB"/>
+              </w:rPr>
+            </w:pPr>
+            <w:r>
+              <w:rPr>
+                <w:lang w:val="en-GB"/>
+              </w:rPr>
+              <w:t>11/12</w:t>
+            </w:r>
+          </w:p>
+        </w:tc>
+        <w:tc>
+          <w:tcPr>
+            <w:tcW w:w="653" w:type="dxa"/>
+          </w:tcPr>
+          <w:p>
+            <w:pPr>
+              <w:jc w:val="center"/>
+              <w:rPr>
+                <w:lang w:val="en-GB"/>
+              </w:rPr>
+            </w:pPr>
+            <w:r>
+              <w:rPr>
+                <w:lang w:val="en-GB"/>
+              </w:rPr>
+              <w:t>*</w:t>
+            </w:r>
+          </w:p>
+        </w:tc>
+        <w:tc>
+          <w:tcPr>
+            <w:tcW w:w="7101" w:type="dxa"/>
+          </w:tcPr>
+          <w:p>
+            <w:pPr>
+              <w:rPr>
+                <w:lang w:val="en-GB"/>
+              </w:rPr>
+            </w:pPr>
+            <w:r>
+              <w:rPr>
+                <w:lang w:val="en-GB"/>
+              </w:rPr>
+              <w:t>Git push, Deployment Guide</w:t>
+            </w:r>
+            <w:r>
+              <w:rPr>
+                <w:lang w:val="en-GB"/>
+              </w:rPr>
+              <w:t xml:space="preserve"> en</w:t>
+            </w:r>
+            <w:bookmarkStart w:id="0" w:name="_GoBack"/>
+            <w:bookmarkEnd w:id="0"/>
+            <w:r>
+              <w:rPr>
+                <w:lang w:val="en-GB"/>
+              </w:rPr>
+              <w:t xml:space="preserve"> </w:t>
+            </w:r>
+            <w:r>
+              <w:rPr>
+                <w:lang w:val="en-GB"/>
+              </w:rPr>
+              <w:t>README</w:t>
+            </w:r>
+          </w:p>
+        </w:tc>
+      </w:tr>
+    </w:tbl>
+    <w:p>
+      <w:pPr>
+        <w:rPr>
+          <w:lang w:val="en-GB"/>
+        </w:rPr>
+      </w:pPr>
+    </w:p>
     <w:sectPr>
       <w:pgSz w:w="11906" w:h="16838"/>
       <w:pgMar w:top="1440" w:right="1440" w:bottom="1440" w:left="1440" w:header="708" w:footer="708" w:gutter="0"/>

</xml_diff>

<commit_message>
2.0 PWA functionality - CSS - Checkout adding and removing items - Service worker - Manifest.json - Connection with API (Get products)
</commit_message>
<xml_diff>
--- a/docs/Timesheet.docx
+++ b/docs/Timesheet.docx
@@ -730,19 +730,139 @@
               </w:rPr>
               <w:t xml:space="preserve"> en</w:t>
             </w:r>
+            <w:r>
+              <w:rPr>
+                <w:lang w:val="en-GB"/>
+              </w:rPr>
+              <w:t xml:space="preserve"> </w:t>
+            </w:r>
+            <w:r>
+              <w:rPr>
+                <w:lang w:val="en-GB"/>
+              </w:rPr>
+              <w:t>README</w:t>
+            </w:r>
+          </w:p>
+        </w:tc>
+      </w:tr>
+      <w:tr>
+        <w:tc>
+          <w:tcPr>
+            <w:tcW w:w="1262" w:type="dxa"/>
+          </w:tcPr>
+          <w:p>
+            <w:pPr>
+              <w:rPr>
+                <w:lang w:val="en-GB"/>
+              </w:rPr>
+            </w:pPr>
+            <w:r>
+              <w:rPr>
+                <w:lang w:val="en-GB"/>
+              </w:rPr>
+              <w:t>13/12</w:t>
+            </w:r>
+          </w:p>
+        </w:tc>
+        <w:tc>
+          <w:tcPr>
+            <w:tcW w:w="653" w:type="dxa"/>
+          </w:tcPr>
+          <w:p>
+            <w:pPr>
+              <w:jc w:val="center"/>
+              <w:rPr>
+                <w:lang w:val="en-GB"/>
+              </w:rPr>
+            </w:pPr>
+            <w:r>
+              <w:rPr>
+                <w:lang w:val="en-GB"/>
+              </w:rPr>
+              <w:t>PWA</w:t>
+            </w:r>
+          </w:p>
+        </w:tc>
+        <w:tc>
+          <w:tcPr>
+            <w:tcW w:w="7101" w:type="dxa"/>
+          </w:tcPr>
+          <w:p>
+            <w:pPr>
+              <w:rPr>
+                <w:lang w:val="en-GB"/>
+              </w:rPr>
+            </w:pPr>
+            <w:r>
+              <w:rPr>
+                <w:lang w:val="en-GB"/>
+              </w:rPr>
+              <w:t>PWA functionality(Service Worker and manifest</w:t>
+            </w:r>
             <w:bookmarkStart w:id="0" w:name="_GoBack"/>
             <w:bookmarkEnd w:id="0"/>
             <w:r>
               <w:rPr>
                 <w:lang w:val="en-GB"/>
               </w:rPr>
-              <w:t xml:space="preserve"> </w:t>
-            </w:r>
-            <w:r>
-              <w:rPr>
-                <w:lang w:val="en-GB"/>
-              </w:rPr>
-              <w:t>README</w:t>
+              <w:t>)</w:t>
+            </w:r>
+          </w:p>
+        </w:tc>
+      </w:tr>
+      <w:tr>
+        <w:tc>
+          <w:tcPr>
+            <w:tcW w:w="1262" w:type="dxa"/>
+          </w:tcPr>
+          <w:p>
+            <w:pPr>
+              <w:rPr>
+                <w:lang w:val="en-GB"/>
+              </w:rPr>
+            </w:pPr>
+            <w:r>
+              <w:rPr>
+                <w:lang w:val="en-GB"/>
+              </w:rPr>
+              <w:t>14/12</w:t>
+            </w:r>
+          </w:p>
+        </w:tc>
+        <w:tc>
+          <w:tcPr>
+            <w:tcW w:w="653" w:type="dxa"/>
+          </w:tcPr>
+          <w:p>
+            <w:pPr>
+              <w:jc w:val="center"/>
+              <w:rPr>
+                <w:lang w:val="en-GB"/>
+              </w:rPr>
+            </w:pPr>
+            <w:r>
+              <w:rPr>
+                <w:lang w:val="en-GB"/>
+              </w:rPr>
+              <w:t>PWA</w:t>
+            </w:r>
+          </w:p>
+        </w:tc>
+        <w:tc>
+          <w:tcPr>
+            <w:tcW w:w="7101" w:type="dxa"/>
+          </w:tcPr>
+          <w:p>
+            <w:pPr>
+              <w:rPr>
+                <w:lang w:val="en-GB"/>
+              </w:rPr>
+            </w:pPr>
+            <w:r>
+              <w:rPr>
+                <w:lang w:val="en-GB"/>
+              </w:rPr>
+              <w:t>CSS, adding and removing items, checkout page</w:t>
             </w:r>
           </w:p>
         </w:tc>

</xml_diff>